<commit_message>
edited submission dates and deliverables for summer program
</commit_message>
<xml_diff>
--- a/readme.docx
+++ b/readme.docx
@@ -473,7 +473,7 @@
               <w:jc w:val="left"/>
             </w:pPr>
             <w:r>
-              <w:t xml:space="preserve">Graduate School</w:t>
+              <w:t xml:space="preserve">CV/Academic resume</w:t>
             </w:r>
           </w:p>
         </w:tc>
@@ -530,7 +530,7 @@
               <w:jc w:val="left"/>
             </w:pPr>
             <w:r>
-              <w:t xml:space="preserve">CV/Academic resume</w:t>
+              <w:t xml:space="preserve">Graduate School</w:t>
             </w:r>
           </w:p>
         </w:tc>
@@ -929,7 +929,7 @@
               <w:jc w:val="left"/>
             </w:pPr>
             <w:r>
-              <w:t xml:space="preserve">Open workshop</w:t>
+              <w:t xml:space="preserve">Open session</w:t>
             </w:r>
           </w:p>
         </w:tc>
@@ -1078,7 +1078,7 @@
               <w:jc w:val="left"/>
             </w:pPr>
             <w:r>
-              <w:t xml:space="preserve">June 18th</w:t>
+              <w:t xml:space="preserve">June 25th</w:t>
             </w:r>
           </w:p>
         </w:tc>
@@ -1091,18 +1091,18 @@
               <w:jc w:val="left"/>
             </w:pPr>
             <w:r>
-              <w:t xml:space="preserve">Research Abstract*</w:t>
-            </w:r>
-          </w:p>
-        </w:tc>
-        <w:tc>
-          <w:p>
-            <w:pPr>
-              <w:pStyle w:val="Compact"/>
-              <w:jc w:val="left"/>
-            </w:pPr>
-            <w:r>
-              <w:t xml:space="preserve">July 10th</w:t>
+              <w:t xml:space="preserve">Updated CV/Academic Resume</w:t>
+            </w:r>
+          </w:p>
+        </w:tc>
+        <w:tc>
+          <w:p>
+            <w:pPr>
+              <w:pStyle w:val="Compact"/>
+              <w:jc w:val="left"/>
+            </w:pPr>
+            <w:r>
+              <w:t xml:space="preserve">July 9th</w:t>
             </w:r>
           </w:p>
         </w:tc>
@@ -1126,7 +1126,7 @@
               <w:jc w:val="left"/>
             </w:pPr>
             <w:r>
-              <w:t xml:space="preserve">July 15th</w:t>
+              <w:t xml:space="preserve">July 23rd</w:t>
             </w:r>
           </w:p>
         </w:tc>
@@ -1150,7 +1150,7 @@
               <w:jc w:val="left"/>
             </w:pPr>
             <w:r>
-              <w:t xml:space="preserve">August 1st (or by arrangement)</w:t>
+              <w:t xml:space="preserve">August 6th (or by arrangement)</w:t>
             </w:r>
           </w:p>
         </w:tc>
@@ -1174,7 +1174,7 @@
               <w:jc w:val="left"/>
             </w:pPr>
             <w:r>
-              <w:t xml:space="preserve">August 1st (or by arrangement)</w:t>
+              <w:t xml:space="preserve">August 6th (or by arrangement)</w:t>
             </w:r>
           </w:p>
         </w:tc>
@@ -1187,18 +1187,18 @@
               <w:jc w:val="left"/>
             </w:pPr>
             <w:r>
-              <w:t xml:space="preserve">Draft Presentation</w:t>
-            </w:r>
-          </w:p>
-        </w:tc>
-        <w:tc>
-          <w:p>
-            <w:pPr>
-              <w:pStyle w:val="Compact"/>
-              <w:jc w:val="left"/>
-            </w:pPr>
-            <w:r>
-              <w:t xml:space="preserve">August 17th</w:t>
+              <w:t xml:space="preserve">Coding project</w:t>
+            </w:r>
+          </w:p>
+        </w:tc>
+        <w:tc>
+          <w:p>
+            <w:pPr>
+              <w:pStyle w:val="Compact"/>
+              <w:jc w:val="left"/>
+            </w:pPr>
+            <w:r>
+              <w:t xml:space="preserve">August 13th</w:t>
             </w:r>
           </w:p>
         </w:tc>
@@ -1211,18 +1211,18 @@
               <w:jc w:val="left"/>
             </w:pPr>
             <w:r>
-              <w:t xml:space="preserve">Final Presentation</w:t>
-            </w:r>
-          </w:p>
-        </w:tc>
-        <w:tc>
-          <w:p>
-            <w:pPr>
-              <w:pStyle w:val="Compact"/>
-              <w:jc w:val="left"/>
-            </w:pPr>
-            <w:r>
-              <w:t xml:space="preserve">August 21th</w:t>
+              <w:t xml:space="preserve">Draft Presentation</w:t>
+            </w:r>
+          </w:p>
+        </w:tc>
+        <w:tc>
+          <w:p>
+            <w:pPr>
+              <w:pStyle w:val="Compact"/>
+              <w:jc w:val="left"/>
+            </w:pPr>
+            <w:r>
+              <w:t xml:space="preserve">August 17th</w:t>
             </w:r>
           </w:p>
         </w:tc>
@@ -1235,6 +1235,30 @@
               <w:jc w:val="left"/>
             </w:pPr>
             <w:r>
+              <w:t xml:space="preserve">Final Presentation</w:t>
+            </w:r>
+          </w:p>
+        </w:tc>
+        <w:tc>
+          <w:p>
+            <w:pPr>
+              <w:pStyle w:val="Compact"/>
+              <w:jc w:val="left"/>
+            </w:pPr>
+            <w:r>
+              <w:t xml:space="preserve">August 20th</w:t>
+            </w:r>
+          </w:p>
+        </w:tc>
+      </w:tr>
+      <w:tr>
+        <w:tc>
+          <w:p>
+            <w:pPr>
+              <w:pStyle w:val="Compact"/>
+              <w:jc w:val="left"/>
+            </w:pPr>
+            <w:r>
               <w:t xml:space="preserve">End of Summer Reflection</w:t>
             </w:r>
           </w:p>
@@ -1247,6 +1271,30 @@
             </w:pPr>
             <w:r>
               <w:t xml:space="preserve">August 27th</w:t>
+            </w:r>
+          </w:p>
+        </w:tc>
+      </w:tr>
+      <w:tr>
+        <w:tc>
+          <w:p>
+            <w:pPr>
+              <w:pStyle w:val="Compact"/>
+              <w:jc w:val="left"/>
+            </w:pPr>
+            <w:r>
+              <w:t xml:space="preserve">Research Abstract*</w:t>
+            </w:r>
+          </w:p>
+        </w:tc>
+        <w:tc>
+          <w:p>
+            <w:pPr>
+              <w:pStyle w:val="Compact"/>
+              <w:jc w:val="left"/>
+            </w:pPr>
+            <w:r>
+              <w:t xml:space="preserve">September 11th (ABRCMS site)</w:t>
             </w:r>
           </w:p>
         </w:tc>
@@ -1271,7 +1319,7 @@
         <w:pStyle w:val="BodyText"/>
       </w:pPr>
       <w:r>
-        <w:t xml:space="preserve">Please email deliverable to</w:t>
+        <w:t xml:space="preserve">Please email deliverables to</w:t>
       </w:r>
       <w:r>
         <w:t xml:space="preserve"> </w:t>

</xml_diff>